<commit_message>
I am finishing some little things
</commit_message>
<xml_diff>
--- a/Docs/ANALISIS1.docx
+++ b/Docs/ANALISIS1.docx
@@ -20100,6 +20100,17 @@
           <w:lang w:val="es-CO"/>
         </w:rPr>
       </w:pPr>
+    </w:p>
+    <w:p>
+      <w:pPr>
+        <w:spacing w:before="240"/>
+        <w:ind w:left="0" w:firstLine="0"/>
+        <w:rPr>
+          <w:sz w:val="24"/>
+          <w:szCs w:val="24"/>
+          <w:lang w:val="es-CO"/>
+        </w:rPr>
+      </w:pPr>
       <w:r>
         <w:rPr>
           <w:b/>
@@ -20108,15 +20119,14 @@
           <w:szCs w:val="24"/>
           <w:lang w:val="es-CO"/>
         </w:rPr>
-        <w:lastRenderedPageBreak/>
         <w:drawing>
-          <wp:anchor distT="0" distB="0" distL="114300" distR="114300" simplePos="0" relativeHeight="251663360" behindDoc="0" locked="0" layoutInCell="1" allowOverlap="1" wp14:anchorId="4D557CB6" wp14:editId="5A618FF1">
+          <wp:anchor distT="0" distB="0" distL="114300" distR="114300" simplePos="0" relativeHeight="251663360" behindDoc="0" locked="0" layoutInCell="1" allowOverlap="1" wp14:anchorId="4D557CB6" wp14:editId="408BF32B">
             <wp:simplePos x="0" y="0"/>
             <wp:positionH relativeFrom="column">
-              <wp:posOffset>-111696</wp:posOffset>
+              <wp:posOffset>-91247</wp:posOffset>
             </wp:positionH>
             <wp:positionV relativeFrom="paragraph">
-              <wp:posOffset>6115</wp:posOffset>
+              <wp:posOffset>287131</wp:posOffset>
             </wp:positionV>
             <wp:extent cx="5153025" cy="2781300"/>
             <wp:effectExtent l="0" t="0" r="9525" b="0"/>
@@ -20167,17 +20177,6 @@
           </wp:anchor>
         </w:drawing>
       </w:r>
-    </w:p>
-    <w:p>
-      <w:pPr>
-        <w:spacing w:before="240"/>
-        <w:ind w:left="0" w:firstLine="0"/>
-        <w:rPr>
-          <w:sz w:val="24"/>
-          <w:szCs w:val="24"/>
-          <w:lang w:val="es-CO"/>
-        </w:rPr>
-      </w:pPr>
       <w:r>
         <w:rPr>
           <w:sz w:val="24"/>
@@ -20221,13 +20220,13 @@
           <w:lang w:val="es-CO"/>
         </w:rPr>
         <w:drawing>
-          <wp:anchor distT="0" distB="0" distL="114300" distR="114300" simplePos="0" relativeHeight="251664384" behindDoc="0" locked="0" layoutInCell="1" allowOverlap="1" wp14:anchorId="1E6B2C58" wp14:editId="0B7CCAB4">
+          <wp:anchor distT="0" distB="0" distL="114300" distR="114300" simplePos="0" relativeHeight="251664384" behindDoc="0" locked="0" layoutInCell="1" allowOverlap="1" wp14:anchorId="1E6B2C58" wp14:editId="6133F9A3">
             <wp:simplePos x="0" y="0"/>
             <wp:positionH relativeFrom="column">
-              <wp:posOffset>3842</wp:posOffset>
+              <wp:posOffset>23688</wp:posOffset>
             </wp:positionH>
             <wp:positionV relativeFrom="paragraph">
-              <wp:posOffset>136440</wp:posOffset>
+              <wp:posOffset>261786</wp:posOffset>
             </wp:positionV>
             <wp:extent cx="3362325" cy="2790825"/>
             <wp:effectExtent l="0" t="0" r="9525" b="9525"/>
@@ -20289,8 +20288,48 @@
           <w:lang w:val="es-CO"/>
         </w:rPr>
       </w:pPr>
+      <w:r>
+        <w:rPr>
+          <w:sz w:val="24"/>
+          <w:szCs w:val="24"/>
+          <w:lang w:val="es-CO"/>
+        </w:rPr>
+        <w:t xml:space="preserve">Por otra parte, el programa contara con la opción de mostrar los usuarios actualmente en el sistema con sus características respectivas. En este caso hablamos del ping, el nombre del jugador, la plataforma en al cual estará conectado, de que </w:t>
+      </w:r>
+      <w:r>
+        <w:rPr>
+          <w:sz w:val="24"/>
+          <w:szCs w:val="24"/>
+          <w:lang w:val="es-CO"/>
+        </w:rPr>
+        <w:t>país</w:t>
+      </w:r>
+      <w:r>
+        <w:rPr>
+          <w:sz w:val="24"/>
+          <w:szCs w:val="24"/>
+          <w:lang w:val="es-CO"/>
+        </w:rPr>
+        <w:t xml:space="preserve"> es</w:t>
+      </w:r>
+      <w:r>
+        <w:rPr>
+          <w:sz w:val="24"/>
+          <w:szCs w:val="24"/>
+          <w:lang w:val="es-CO"/>
+        </w:rPr>
+        <w:t xml:space="preserve"> y de que dispositivo se estará conectando la persona que va </w:t>
+      </w:r>
       <w:bookmarkStart w:id="1" w:name="_GoBack"/>
       <w:bookmarkEnd w:id="1"/>
+      <w:r>
+        <w:rPr>
+          <w:sz w:val="24"/>
+          <w:szCs w:val="24"/>
+          <w:lang w:val="es-CO"/>
+        </w:rPr>
+        <w:t>a ingresar al juego.</w:t>
+      </w:r>
     </w:p>
     <w:sectPr>
       <w:pgSz w:w="12240" w:h="15840"/>
@@ -23639,7 +23678,7 @@
 </file>
 
 <file path=customXml/itemProps1.xml><?xml version="1.0" encoding="utf-8"?>
-<ds:datastoreItem xmlns:ds="http://schemas.openxmlformats.org/officeDocument/2006/customXml" ds:itemID="{641C0E6B-AE4E-4D8B-A636-064353B2B524}">
+<ds:datastoreItem xmlns:ds="http://schemas.openxmlformats.org/officeDocument/2006/customXml" ds:itemID="{2C716C49-4F50-4B17-8A9F-E0AB65FFA486}">
   <ds:schemaRefs>
     <ds:schemaRef ds:uri="http://schemas.openxmlformats.org/officeDocument/2006/bibliography"/>
   </ds:schemaRefs>

</xml_diff>

<commit_message>
I am working in the desing again
</commit_message>
<xml_diff>
--- a/Docs/ANALISIS1.docx
+++ b/Docs/ANALISIS1.docx
@@ -13680,10 +13680,7 @@
       </w:r>
     </w:p>
     <w:p/>
-    <w:p>
-      <w:bookmarkStart w:id="0" w:name="_GoBack"/>
-      <w:bookmarkEnd w:id="0"/>
-    </w:p>
+    <w:p/>
     <w:p/>
     <w:p/>
     <w:p/>
@@ -14921,7 +14918,7 @@
                 <w:lang w:val="es-CO"/>
               </w:rPr>
             </w:pPr>
-            <w:bookmarkStart w:id="1" w:name="_Hlk524899853"/>
+            <w:bookmarkStart w:id="0" w:name="_Hlk524899853"/>
             <w:r>
               <w:rPr>
                 <w:b/>
@@ -17956,7 +17953,7 @@
           </w:p>
         </w:tc>
       </w:tr>
-      <w:bookmarkEnd w:id="1"/>
+      <w:bookmarkEnd w:id="0"/>
     </w:tbl>
     <w:p>
       <w:pPr>
@@ -20175,6 +20172,228 @@
         </w:rPr>
         <w:t xml:space="preserve"> y de que dispositivo se estará conectando la persona que va a ingresar al juego.</w:t>
       </w:r>
+    </w:p>
+    <w:p>
+      <w:pPr>
+        <w:spacing w:before="240"/>
+        <w:ind w:left="0" w:firstLine="0"/>
+        <w:rPr>
+          <w:sz w:val="24"/>
+          <w:szCs w:val="24"/>
+          <w:lang w:val="es-CO"/>
+        </w:rPr>
+      </w:pPr>
+    </w:p>
+    <w:p>
+      <w:pPr>
+        <w:spacing w:before="240"/>
+        <w:ind w:left="0" w:firstLine="0"/>
+        <w:rPr>
+          <w:sz w:val="24"/>
+          <w:szCs w:val="24"/>
+          <w:lang w:val="es-CO"/>
+        </w:rPr>
+      </w:pPr>
+    </w:p>
+    <w:p>
+      <w:pPr>
+        <w:spacing w:before="240"/>
+        <w:ind w:left="0" w:firstLine="0"/>
+        <w:rPr>
+          <w:sz w:val="24"/>
+          <w:szCs w:val="24"/>
+          <w:lang w:val="es-CO"/>
+        </w:rPr>
+      </w:pPr>
+    </w:p>
+    <w:p>
+      <w:pPr>
+        <w:spacing w:before="240"/>
+        <w:ind w:left="0" w:firstLine="0"/>
+        <w:rPr>
+          <w:sz w:val="24"/>
+          <w:szCs w:val="24"/>
+          <w:lang w:val="es-CO"/>
+        </w:rPr>
+      </w:pPr>
+    </w:p>
+    <w:p>
+      <w:pPr>
+        <w:spacing w:before="240"/>
+        <w:ind w:left="0" w:firstLine="0"/>
+        <w:rPr>
+          <w:sz w:val="28"/>
+          <w:szCs w:val="28"/>
+        </w:rPr>
+      </w:pPr>
+      <w:r>
+        <w:rPr>
+          <w:b/>
+          <w:sz w:val="24"/>
+          <w:szCs w:val="24"/>
+          <w:lang w:val="es-CO"/>
+        </w:rPr>
+        <w:t xml:space="preserve">Adaptado </w:t>
+      </w:r>
+      <w:proofErr w:type="gramStart"/>
+      <w:r>
+        <w:rPr>
+          <w:b/>
+          <w:sz w:val="24"/>
+          <w:szCs w:val="24"/>
+          <w:lang w:val="es-CO"/>
+        </w:rPr>
+        <w:t>de :</w:t>
+      </w:r>
+      <w:proofErr w:type="gramEnd"/>
+      <w:r>
+        <w:rPr>
+          <w:b/>
+          <w:sz w:val="24"/>
+          <w:szCs w:val="24"/>
+          <w:lang w:val="es-CO"/>
+        </w:rPr>
+        <w:t xml:space="preserve"> </w:t>
+      </w:r>
+    </w:p>
+    <w:p>
+      <w:pPr>
+        <w:spacing w:before="240"/>
+        <w:ind w:left="0" w:firstLine="0"/>
+        <w:rPr>
+          <w:b/>
+          <w:sz w:val="24"/>
+          <w:szCs w:val="24"/>
+          <w:lang w:val="es-CO"/>
+        </w:rPr>
+      </w:pPr>
+      <w:r>
+        <w:rPr>
+          <w:b/>
+          <w:sz w:val="24"/>
+          <w:szCs w:val="24"/>
+          <w:lang w:val="es-CO"/>
+        </w:rPr>
+        <w:t>https://www.geeksforgeeks.org/radix-sort/</w:t>
+      </w:r>
+    </w:p>
+    <w:p>
+      <w:pPr>
+        <w:spacing w:before="240"/>
+        <w:ind w:left="0" w:firstLine="0"/>
+        <w:rPr>
+          <w:b/>
+          <w:sz w:val="24"/>
+          <w:szCs w:val="24"/>
+          <w:lang w:val="es-CO"/>
+        </w:rPr>
+      </w:pPr>
+      <w:r>
+        <w:rPr>
+          <w:b/>
+          <w:sz w:val="24"/>
+          <w:szCs w:val="24"/>
+          <w:lang w:val="es-CO"/>
+        </w:rPr>
+        <w:t>https://stackoverflow.com/questions/42303108/how-can-i-use-radix-sort-for-an-array-of-float-numbers</w:t>
+      </w:r>
+    </w:p>
+    <w:p>
+      <w:pPr>
+        <w:spacing w:before="240"/>
+        <w:ind w:left="0" w:firstLine="0"/>
+        <w:rPr>
+          <w:b/>
+          <w:color w:val="0000FF"/>
+          <w:sz w:val="24"/>
+          <w:szCs w:val="24"/>
+          <w:u w:val="single"/>
+          <w:lang w:val="es-CO"/>
+        </w:rPr>
+      </w:pPr>
+      <w:hyperlink r:id="rId36" w:history="1">
+        <w:r>
+          <w:rPr>
+            <w:b/>
+            <w:color w:val="0000FF"/>
+            <w:sz w:val="24"/>
+            <w:szCs w:val="24"/>
+            <w:u w:val="single"/>
+            <w:lang w:val="es-CO"/>
+          </w:rPr>
+          <w:t>https://stackoverflow.com/questions/14619653/how-to-convert-a-float-into-a-byte-array-and-vice-versa/14619742</w:t>
+        </w:r>
+      </w:hyperlink>
+    </w:p>
+    <w:p>
+      <w:pPr>
+        <w:spacing w:before="240"/>
+        <w:ind w:left="0" w:firstLine="0"/>
+        <w:rPr>
+          <w:b/>
+          <w:sz w:val="24"/>
+          <w:szCs w:val="24"/>
+          <w:lang w:val="es-CO"/>
+        </w:rPr>
+      </w:pPr>
+      <w:hyperlink r:id="rId37" w:history="1">
+        <w:r>
+          <w:rPr>
+            <w:rStyle w:val="Hyperlink"/>
+            <w:b/>
+            <w:sz w:val="24"/>
+            <w:szCs w:val="24"/>
+            <w:lang w:val="es-CO"/>
+          </w:rPr>
+          <w:t>https://www.theguardian.com/games/2018/mar/07/fortnite-battle-royale-parents-guide-video-game-multiplayer-shooter</w:t>
+        </w:r>
+      </w:hyperlink>
+    </w:p>
+    <w:p>
+      <w:pPr>
+        <w:spacing w:before="240"/>
+        <w:ind w:left="0" w:firstLine="0"/>
+        <w:rPr>
+          <w:b/>
+          <w:sz w:val="24"/>
+          <w:szCs w:val="24"/>
+          <w:lang w:val="es-CO"/>
+        </w:rPr>
+      </w:pPr>
+      <w:r>
+        <w:rPr>
+          <w:b/>
+          <w:sz w:val="24"/>
+          <w:szCs w:val="24"/>
+          <w:lang w:val="es-CO"/>
+        </w:rPr>
+        <w:t>https://www.slideshare.net/diwal10/pilas-colas-y-listas-estructura-de-datos</w:t>
+      </w:r>
+      <w:bookmarkStart w:id="1" w:name="_GoBack"/>
+      <w:bookmarkEnd w:id="1"/>
+    </w:p>
+    <w:p>
+      <w:pPr>
+        <w:spacing w:before="240"/>
+        <w:ind w:left="0" w:firstLine="0"/>
+        <w:rPr>
+          <w:b/>
+          <w:sz w:val="24"/>
+          <w:szCs w:val="24"/>
+          <w:lang w:val="es-CO"/>
+        </w:rPr>
+      </w:pPr>
+    </w:p>
+    <w:p>
+      <w:pPr>
+        <w:spacing w:before="240"/>
+        <w:ind w:left="0" w:firstLine="0"/>
+        <w:rPr>
+          <w:sz w:val="24"/>
+          <w:szCs w:val="24"/>
+          <w:lang w:val="es-CO"/>
+        </w:rPr>
+      </w:pPr>
     </w:p>
     <w:sectPr>
       <w:pgSz w:w="12240" w:h="15840"/>
@@ -23523,7 +23742,7 @@
 </file>
 
 <file path=customXml/itemProps1.xml><?xml version="1.0" encoding="utf-8"?>
-<ds:datastoreItem xmlns:ds="http://schemas.openxmlformats.org/officeDocument/2006/customXml" ds:itemID="{327ADC2B-5F3C-45AD-A6AF-4C4911697A37}">
+<ds:datastoreItem xmlns:ds="http://schemas.openxmlformats.org/officeDocument/2006/customXml" ds:itemID="{F03375D8-1291-4FD9-AB35-F74DEE734C9C}">
   <ds:schemaRefs>
     <ds:schemaRef ds:uri="http://schemas.openxmlformats.org/officeDocument/2006/bibliography"/>
   </ds:schemaRefs>

</xml_diff>

<commit_message>
I am working in the design
</commit_message>
<xml_diff>
--- a/Docs/ANALISIS1.docx
+++ b/Docs/ANALISIS1.docx
@@ -20360,14 +20360,38 @@
           <w:lang w:val="es-CO"/>
         </w:rPr>
       </w:pPr>
-      <w:r>
+      <w:hyperlink r:id="rId38" w:history="1">
+        <w:r>
+          <w:rPr>
+            <w:rStyle w:val="Hyperlink"/>
+            <w:b/>
+            <w:sz w:val="24"/>
+            <w:szCs w:val="24"/>
+            <w:lang w:val="es-CO"/>
+          </w:rPr>
+          <w:t>https://www.slideshare.net/diwal10/pilas-colas-y-listas-estructura-de-datosg</w:t>
+        </w:r>
+      </w:hyperlink>
+    </w:p>
+    <w:p>
+      <w:pPr>
+        <w:spacing w:before="240"/>
+        <w:ind w:left="0" w:firstLine="0"/>
         <w:rPr>
           <w:b/>
           <w:sz w:val="24"/>
           <w:szCs w:val="24"/>
           <w:lang w:val="es-CO"/>
         </w:rPr>
-        <w:t>https://www.slideshare.net/diwal10/pilas-colas-y-listas-estructura-de-datos</w:t>
+      </w:pPr>
+      <w:r>
+        <w:rPr>
+          <w:b/>
+          <w:sz w:val="24"/>
+          <w:szCs w:val="24"/>
+          <w:lang w:val="es-CO"/>
+        </w:rPr>
+        <w:t>….</w:t>
       </w:r>
       <w:bookmarkStart w:id="1" w:name="_GoBack"/>
       <w:bookmarkEnd w:id="1"/>
@@ -23742,7 +23766,7 @@
 </file>
 
 <file path=customXml/itemProps1.xml><?xml version="1.0" encoding="utf-8"?>
-<ds:datastoreItem xmlns:ds="http://schemas.openxmlformats.org/officeDocument/2006/customXml" ds:itemID="{F03375D8-1291-4FD9-AB35-F74DEE734C9C}">
+<ds:datastoreItem xmlns:ds="http://schemas.openxmlformats.org/officeDocument/2006/customXml" ds:itemID="{FB867270-0188-4D61-9DED-28504A3D6871}">
   <ds:schemaRefs>
     <ds:schemaRef ds:uri="http://schemas.openxmlformats.org/officeDocument/2006/bibliography"/>
   </ds:schemaRefs>

</xml_diff>